<commit_message>
Commit : Documantation D2
</commit_message>
<xml_diff>
--- a/Progress Tracker.docx
+++ b/Progress Tracker.docx
@@ -126,10 +126,10 @@
             <v:path o:extrusionok="f" gradientshapeok="t" o:connecttype="rect"/>
             <o:lock v:ext="edit" aspectratio="t"/>
           </v:shapetype>
-          <v:shape id="_x0000_i1177" type="#_x0000_t75" style="width:20.25pt;height:18pt" o:ole="">
+          <v:shape id="_x0000_i1130" type="#_x0000_t75" style="width:20.25pt;height:18pt" o:ole="">
             <v:imagedata r:id="rId5" o:title=""/>
           </v:shape>
-          <w:control r:id="rId6" w:name="DefaultOcxName" w:shapeid="_x0000_i1177"/>
+          <w:control r:id="rId6" w:name="DefaultOcxName" w:shapeid="_x0000_i1130"/>
         </w:object>
       </w:r>
       <w:r>
@@ -179,10 +179,10 @@
           <w:szCs w:val="24"/>
         </w:rPr>
         <w:object w:dxaOrig="225" w:dyaOrig="225">
-          <v:shape id="_x0000_i1178" type="#_x0000_t75" style="width:20.25pt;height:18pt" o:ole="">
+          <v:shape id="_x0000_i1133" type="#_x0000_t75" style="width:20.25pt;height:18pt" o:ole="">
             <v:imagedata r:id="rId5" o:title=""/>
           </v:shape>
-          <w:control r:id="rId7" w:name="DefaultOcxName1" w:shapeid="_x0000_i1178"/>
+          <w:control r:id="rId7" w:name="DefaultOcxName1" w:shapeid="_x0000_i1133"/>
         </w:object>
       </w:r>
       <w:r>
@@ -214,10 +214,10 @@
           <w:szCs w:val="24"/>
         </w:rPr>
         <w:object w:dxaOrig="225" w:dyaOrig="225">
-          <v:shape id="_x0000_i1179" type="#_x0000_t75" style="width:20.25pt;height:18pt" o:ole="">
+          <v:shape id="_x0000_i1136" type="#_x0000_t75" style="width:20.25pt;height:18pt" o:ole="">
             <v:imagedata r:id="rId5" o:title=""/>
           </v:shape>
-          <w:control r:id="rId8" w:name="DefaultOcxName2" w:shapeid="_x0000_i1179"/>
+          <w:control r:id="rId8" w:name="DefaultOcxName2" w:shapeid="_x0000_i1136"/>
         </w:object>
       </w:r>
       <w:r>
@@ -249,10 +249,10 @@
           <w:szCs w:val="24"/>
         </w:rPr>
         <w:object w:dxaOrig="225" w:dyaOrig="225">
-          <v:shape id="_x0000_i1180" type="#_x0000_t75" style="width:20.25pt;height:18pt" o:ole="">
+          <v:shape id="_x0000_i1139" type="#_x0000_t75" style="width:20.25pt;height:18pt" o:ole="">
             <v:imagedata r:id="rId5" o:title=""/>
           </v:shape>
-          <w:control r:id="rId9" w:name="DefaultOcxName3" w:shapeid="_x0000_i1180"/>
+          <w:control r:id="rId9" w:name="DefaultOcxName3" w:shapeid="_x0000_i1139"/>
         </w:object>
       </w:r>
       <w:r>
@@ -284,10 +284,10 @@
           <w:szCs w:val="24"/>
         </w:rPr>
         <w:object w:dxaOrig="225" w:dyaOrig="225">
-          <v:shape id="_x0000_i1181" type="#_x0000_t75" style="width:20.25pt;height:18pt" o:ole="">
+          <v:shape id="_x0000_i1142" type="#_x0000_t75" style="width:20.25pt;height:18pt" o:ole="">
             <v:imagedata r:id="rId5" o:title=""/>
           </v:shape>
-          <w:control r:id="rId10" w:name="DefaultOcxName4" w:shapeid="_x0000_i1181"/>
+          <w:control r:id="rId10" w:name="DefaultOcxName4" w:shapeid="_x0000_i1142"/>
         </w:object>
       </w:r>
       <w:r>
@@ -319,10 +319,10 @@
           <w:szCs w:val="24"/>
         </w:rPr>
         <w:object w:dxaOrig="225" w:dyaOrig="225">
-          <v:shape id="_x0000_i1182" type="#_x0000_t75" style="width:20.25pt;height:18pt" o:ole="">
+          <v:shape id="_x0000_i1145" type="#_x0000_t75" style="width:20.25pt;height:18pt" o:ole="">
             <v:imagedata r:id="rId5" o:title=""/>
           </v:shape>
-          <w:control r:id="rId11" w:name="DefaultOcxName5" w:shapeid="_x0000_i1182"/>
+          <w:control r:id="rId11" w:name="DefaultOcxName5" w:shapeid="_x0000_i1145"/>
         </w:object>
       </w:r>
       <w:r>
@@ -354,10 +354,10 @@
           <w:szCs w:val="24"/>
         </w:rPr>
         <w:object w:dxaOrig="225" w:dyaOrig="225">
-          <v:shape id="_x0000_i1107" type="#_x0000_t75" style="width:20.25pt;height:18pt" o:ole="">
-            <v:imagedata r:id="rId12" o:title=""/>
+          <v:shape id="_x0000_i1277" type="#_x0000_t75" style="width:20.25pt;height:18pt" o:ole="">
+            <v:imagedata r:id="rId5" o:title=""/>
           </v:shape>
-          <w:control r:id="rId13" w:name="DefaultOcxName6" w:shapeid="_x0000_i1107"/>
+          <w:control r:id="rId12" w:name="DefaultOcxName6" w:shapeid="_x0000_i1277"/>
         </w:object>
       </w:r>
       <w:r>
@@ -384,25 +384,7 @@
           <w:sz w:val="24"/>
           <w:szCs w:val="24"/>
         </w:rPr>
-        <w:t xml:space="preserve"> (bank APIs, AI, recurring transactions, </w:t>
-      </w:r>
-      <w:proofErr w:type="gramStart"/>
-      <w:r>
-        <w:rPr>
-          <w:rFonts w:ascii="Times New Roman" w:eastAsia="Times New Roman" w:hAnsi="Times New Roman" w:cs="Times New Roman"/>
-          <w:sz w:val="24"/>
-          <w:szCs w:val="24"/>
-        </w:rPr>
-        <w:t>notifications</w:t>
-      </w:r>
-      <w:proofErr w:type="gramEnd"/>
-      <w:r>
-        <w:rPr>
-          <w:rFonts w:ascii="Times New Roman" w:eastAsia="Times New Roman" w:hAnsi="Times New Roman" w:cs="Times New Roman"/>
-          <w:sz w:val="24"/>
-          <w:szCs w:val="24"/>
-        </w:rPr>
-        <w:t>).</w:t>
+        <w:t xml:space="preserve"> (bank APIs, AI, recurring transactions, notifications).</w:t>
       </w:r>
     </w:p>
     <w:p>
@@ -478,10 +460,10 @@
           <w:szCs w:val="24"/>
         </w:rPr>
         <w:object w:dxaOrig="225" w:dyaOrig="225">
-          <v:shape id="_x0000_i1183" type="#_x0000_t75" style="width:20.25pt;height:18pt" o:ole="">
+          <v:shape id="_x0000_i1151" type="#_x0000_t75" style="width:20.25pt;height:18pt" o:ole="">
             <v:imagedata r:id="rId5" o:title=""/>
           </v:shape>
-          <w:control r:id="rId14" w:name="DefaultOcxName7" w:shapeid="_x0000_i1183"/>
+          <w:control r:id="rId13" w:name="DefaultOcxName7" w:shapeid="_x0000_i1151"/>
         </w:object>
       </w:r>
       <w:r>
@@ -531,10 +513,10 @@
           <w:szCs w:val="24"/>
         </w:rPr>
         <w:object w:dxaOrig="225" w:dyaOrig="225">
-          <v:shape id="_x0000_i1184" type="#_x0000_t75" style="width:20.25pt;height:18pt" o:ole="">
+          <v:shape id="_x0000_i1155" type="#_x0000_t75" style="width:20.25pt;height:18pt" o:ole="">
             <v:imagedata r:id="rId5" o:title=""/>
           </v:shape>
-          <w:control r:id="rId15" w:name="DefaultOcxName8" w:shapeid="_x0000_i1184"/>
+          <w:control r:id="rId14" w:name="DefaultOcxName8" w:shapeid="_x0000_i1155"/>
         </w:object>
       </w:r>
       <w:r>
@@ -584,10 +566,10 @@
           <w:szCs w:val="24"/>
         </w:rPr>
         <w:object w:dxaOrig="225" w:dyaOrig="225">
-          <v:shape id="_x0000_i1185" type="#_x0000_t75" style="width:20.25pt;height:18pt" o:ole="">
+          <v:shape id="_x0000_i1158" type="#_x0000_t75" style="width:20.25pt;height:18pt" o:ole="">
             <v:imagedata r:id="rId5" o:title=""/>
           </v:shape>
-          <w:control r:id="rId16" w:name="DefaultOcxName9" w:shapeid="_x0000_i1185"/>
+          <w:control r:id="rId15" w:name="DefaultOcxName9" w:shapeid="_x0000_i1158"/>
         </w:object>
       </w:r>
       <w:r>
@@ -637,10 +619,10 @@
           <w:szCs w:val="24"/>
         </w:rPr>
         <w:object w:dxaOrig="225" w:dyaOrig="225">
-          <v:shape id="_x0000_i1186" type="#_x0000_t75" style="width:20.25pt;height:18pt" o:ole="">
+          <v:shape id="_x0000_i1161" type="#_x0000_t75" style="width:20.25pt;height:18pt" o:ole="">
             <v:imagedata r:id="rId5" o:title=""/>
           </v:shape>
-          <w:control r:id="rId17" w:name="DefaultOcxName10" w:shapeid="_x0000_i1186"/>
+          <w:control r:id="rId16" w:name="DefaultOcxName10" w:shapeid="_x0000_i1161"/>
         </w:object>
       </w:r>
       <w:r>
@@ -651,7 +633,6 @@
         </w:rPr>
         <w:t xml:space="preserve">Install </w:t>
       </w:r>
-      <w:proofErr w:type="spellStart"/>
       <w:r>
         <w:rPr>
           <w:rFonts w:ascii="Times New Roman" w:eastAsia="Times New Roman" w:hAnsi="Times New Roman" w:cs="Times New Roman"/>
@@ -662,7 +643,6 @@
         </w:rPr>
         <w:t>Git</w:t>
       </w:r>
-      <w:proofErr w:type="spellEnd"/>
       <w:r>
         <w:rPr>
           <w:rFonts w:ascii="Times New Roman" w:eastAsia="Times New Roman" w:hAnsi="Times New Roman" w:cs="Times New Roman"/>
@@ -692,10 +672,10 @@
           <w:szCs w:val="24"/>
         </w:rPr>
         <w:object w:dxaOrig="225" w:dyaOrig="225">
-          <v:shape id="_x0000_i1187" type="#_x0000_t75" style="width:20.25pt;height:18pt" o:ole="">
+          <v:shape id="_x0000_i1164" type="#_x0000_t75" style="width:20.25pt;height:18pt" o:ole="">
             <v:imagedata r:id="rId5" o:title=""/>
           </v:shape>
-          <w:control r:id="rId18" w:name="DefaultOcxName11" w:shapeid="_x0000_i1187"/>
+          <w:control r:id="rId17" w:name="DefaultOcxName11" w:shapeid="_x0000_i1164"/>
         </w:object>
       </w:r>
       <w:r>
@@ -745,10 +725,10 @@
           <w:szCs w:val="24"/>
         </w:rPr>
         <w:object w:dxaOrig="225" w:dyaOrig="225">
-          <v:shape id="_x0000_i1188" type="#_x0000_t75" style="width:20.25pt;height:18pt" o:ole="">
+          <v:shape id="_x0000_i1167" type="#_x0000_t75" style="width:20.25pt;height:18pt" o:ole="">
             <v:imagedata r:id="rId5" o:title=""/>
           </v:shape>
-          <w:control r:id="rId19" w:name="DefaultOcxName12" w:shapeid="_x0000_i1188"/>
+          <w:control r:id="rId18" w:name="DefaultOcxName12" w:shapeid="_x0000_i1167"/>
         </w:object>
       </w:r>
       <w:r>
@@ -759,23 +739,13 @@
         </w:rPr>
         <w:t xml:space="preserve">Create a folder: </w:t>
       </w:r>
-      <w:proofErr w:type="spellStart"/>
       <w:r>
         <w:rPr>
           <w:rFonts w:ascii="Courier New" w:eastAsia="Times New Roman" w:hAnsi="Courier New" w:cs="Courier New"/>
           <w:sz w:val="20"/>
           <w:szCs w:val="20"/>
         </w:rPr>
-        <w:t>BudgetAppProject</w:t>
-      </w:r>
-      <w:proofErr w:type="spellEnd"/>
-      <w:r>
-        <w:rPr>
-          <w:rFonts w:ascii="Courier New" w:eastAsia="Times New Roman" w:hAnsi="Courier New" w:cs="Courier New"/>
-          <w:sz w:val="20"/>
-          <w:szCs w:val="20"/>
-        </w:rPr>
-        <w:t>/</w:t>
+        <w:t>BudgetAppProject/</w:t>
       </w:r>
       <w:r>
         <w:rPr>
@@ -859,10 +829,10 @@
           <w:szCs w:val="24"/>
         </w:rPr>
         <w:object w:dxaOrig="225" w:dyaOrig="225">
-          <v:shape id="_x0000_i1189" type="#_x0000_t75" style="width:20.25pt;height:18pt" o:ole="">
+          <v:shape id="_x0000_i1170" type="#_x0000_t75" style="width:20.25pt;height:18pt" o:ole="">
             <v:imagedata r:id="rId5" o:title=""/>
           </v:shape>
-          <w:control r:id="rId20" w:name="DefaultOcxName13" w:shapeid="_x0000_i1189"/>
+          <w:control r:id="rId19" w:name="DefaultOcxName13" w:shapeid="_x0000_i1170"/>
         </w:object>
       </w:r>
       <w:r>
@@ -873,23 +843,13 @@
         </w:rPr>
         <w:t xml:space="preserve">Create folder </w:t>
       </w:r>
-      <w:proofErr w:type="spellStart"/>
       <w:r>
         <w:rPr>
           <w:rFonts w:ascii="Courier New" w:eastAsia="Times New Roman" w:hAnsi="Courier New" w:cs="Courier New"/>
           <w:sz w:val="20"/>
           <w:szCs w:val="20"/>
         </w:rPr>
-        <w:t>budget_app_backend</w:t>
-      </w:r>
-      <w:proofErr w:type="spellEnd"/>
-      <w:r>
-        <w:rPr>
-          <w:rFonts w:ascii="Courier New" w:eastAsia="Times New Roman" w:hAnsi="Courier New" w:cs="Courier New"/>
-          <w:sz w:val="20"/>
-          <w:szCs w:val="20"/>
-        </w:rPr>
-        <w:t>/</w:t>
+        <w:t>budget_app_backend/</w:t>
       </w:r>
       <w:r>
         <w:rPr>
@@ -920,10 +880,10 @@
           <w:szCs w:val="24"/>
         </w:rPr>
         <w:object w:dxaOrig="225" w:dyaOrig="225">
-          <v:shape id="_x0000_i1190" type="#_x0000_t75" style="width:20.25pt;height:18pt" o:ole="">
+          <v:shape id="_x0000_i1174" type="#_x0000_t75" style="width:20.25pt;height:18pt" o:ole="">
             <v:imagedata r:id="rId5" o:title=""/>
           </v:shape>
-          <w:control r:id="rId21" w:name="DefaultOcxName14" w:shapeid="_x0000_i1190"/>
+          <w:control r:id="rId20" w:name="DefaultOcxName14" w:shapeid="_x0000_i1174"/>
         </w:object>
       </w:r>
       <w:r>
@@ -955,10 +915,10 @@
           <w:szCs w:val="24"/>
         </w:rPr>
         <w:object w:dxaOrig="225" w:dyaOrig="225">
-          <v:shape id="_x0000_i1191" type="#_x0000_t75" style="width:20.25pt;height:18pt" o:ole="">
+          <v:shape id="_x0000_i1177" type="#_x0000_t75" style="width:20.25pt;height:18pt" o:ole="">
             <v:imagedata r:id="rId5" o:title=""/>
           </v:shape>
-          <w:control r:id="rId22" w:name="DefaultOcxName15" w:shapeid="_x0000_i1191"/>
+          <w:control r:id="rId21" w:name="DefaultOcxName15" w:shapeid="_x0000_i1177"/>
         </w:object>
       </w:r>
       <w:r>
@@ -1007,72 +967,40 @@
           <w:sz w:val="20"/>
           <w:szCs w:val="20"/>
         </w:rPr>
-        <w:t>flask-</w:t>
-      </w:r>
-      <w:proofErr w:type="spellStart"/>
+        <w:t>flask-jwt-extended</w:t>
+      </w:r>
+      <w:r>
+        <w:rPr>
+          <w:rFonts w:ascii="Times New Roman" w:eastAsia="Times New Roman" w:hAnsi="Times New Roman" w:cs="Times New Roman"/>
+          <w:sz w:val="24"/>
+          <w:szCs w:val="24"/>
+        </w:rPr>
+        <w:t xml:space="preserve">, </w:t>
+      </w:r>
       <w:r>
         <w:rPr>
           <w:rFonts w:ascii="Courier New" w:eastAsia="Times New Roman" w:hAnsi="Courier New" w:cs="Courier New"/>
           <w:sz w:val="20"/>
           <w:szCs w:val="20"/>
         </w:rPr>
-        <w:t>jwt</w:t>
-      </w:r>
-      <w:proofErr w:type="spellEnd"/>
+        <w:t>flask-cors</w:t>
+      </w:r>
+      <w:r>
+        <w:rPr>
+          <w:rFonts w:ascii="Times New Roman" w:eastAsia="Times New Roman" w:hAnsi="Times New Roman" w:cs="Times New Roman"/>
+          <w:sz w:val="24"/>
+          <w:szCs w:val="24"/>
+        </w:rPr>
+        <w:t xml:space="preserve">, </w:t>
+      </w:r>
       <w:r>
         <w:rPr>
           <w:rFonts w:ascii="Courier New" w:eastAsia="Times New Roman" w:hAnsi="Courier New" w:cs="Courier New"/>
           <w:sz w:val="20"/>
           <w:szCs w:val="20"/>
         </w:rPr>
-        <w:t>-extended</w:t>
-      </w:r>
-      <w:r>
-        <w:rPr>
-          <w:rFonts w:ascii="Times New Roman" w:eastAsia="Times New Roman" w:hAnsi="Times New Roman" w:cs="Times New Roman"/>
-          <w:sz w:val="24"/>
-          <w:szCs w:val="24"/>
-        </w:rPr>
-        <w:t xml:space="preserve">, </w:t>
-      </w:r>
-      <w:r>
-        <w:rPr>
-          <w:rFonts w:ascii="Courier New" w:eastAsia="Times New Roman" w:hAnsi="Courier New" w:cs="Courier New"/>
-          <w:sz w:val="20"/>
-          <w:szCs w:val="20"/>
-        </w:rPr>
-        <w:t>flask-</w:t>
-      </w:r>
-      <w:proofErr w:type="spellStart"/>
-      <w:r>
-        <w:rPr>
-          <w:rFonts w:ascii="Courier New" w:eastAsia="Times New Roman" w:hAnsi="Courier New" w:cs="Courier New"/>
-          <w:sz w:val="20"/>
-          <w:szCs w:val="20"/>
-        </w:rPr>
-        <w:t>cors</w:t>
-      </w:r>
-      <w:proofErr w:type="spellEnd"/>
-      <w:r>
-        <w:rPr>
-          <w:rFonts w:ascii="Times New Roman" w:eastAsia="Times New Roman" w:hAnsi="Times New Roman" w:cs="Times New Roman"/>
-          <w:sz w:val="24"/>
-          <w:szCs w:val="24"/>
-        </w:rPr>
-        <w:t xml:space="preserve">, </w:t>
-      </w:r>
-      <w:proofErr w:type="spellStart"/>
-      <w:proofErr w:type="gramStart"/>
-      <w:r>
-        <w:rPr>
-          <w:rFonts w:ascii="Courier New" w:eastAsia="Times New Roman" w:hAnsi="Courier New" w:cs="Courier New"/>
-          <w:sz w:val="20"/>
-          <w:szCs w:val="20"/>
-        </w:rPr>
         <w:t>sqlalchemy</w:t>
       </w:r>
-      <w:proofErr w:type="spellEnd"/>
-      <w:proofErr w:type="gramEnd"/>
       <w:r>
         <w:rPr>
           <w:rFonts w:ascii="Times New Roman" w:eastAsia="Times New Roman" w:hAnsi="Times New Roman" w:cs="Times New Roman"/>
@@ -1103,10 +1031,10 @@
         </w:rPr>
         <w:lastRenderedPageBreak/>
         <w:object w:dxaOrig="225" w:dyaOrig="225">
-          <v:shape id="_x0000_i1192" type="#_x0000_t75" style="width:20.25pt;height:18pt" o:ole="">
+          <v:shape id="_x0000_i1180" type="#_x0000_t75" style="width:20.25pt;height:18pt" o:ole="">
             <v:imagedata r:id="rId5" o:title=""/>
           </v:shape>
-          <w:control r:id="rId23" w:name="DefaultOcxName16" w:shapeid="_x0000_i1192"/>
+          <w:control r:id="rId22" w:name="DefaultOcxName16" w:shapeid="_x0000_i1180"/>
         </w:object>
       </w:r>
       <w:r>
@@ -1154,10 +1082,10 @@
           <w:szCs w:val="24"/>
         </w:rPr>
         <w:object w:dxaOrig="225" w:dyaOrig="225">
-          <v:shape id="_x0000_i1193" type="#_x0000_t75" style="width:20.25pt;height:18pt" o:ole="">
+          <v:shape id="_x0000_i1183" type="#_x0000_t75" style="width:20.25pt;height:18pt" o:ole="">
             <v:imagedata r:id="rId5" o:title=""/>
           </v:shape>
-          <w:control r:id="rId24" w:name="DefaultOcxName17" w:shapeid="_x0000_i1193"/>
+          <w:control r:id="rId23" w:name="DefaultOcxName17" w:shapeid="_x0000_i1183"/>
         </w:object>
       </w:r>
       <w:r>
@@ -1205,10 +1133,10 @@
           <w:szCs w:val="24"/>
         </w:rPr>
         <w:object w:dxaOrig="225" w:dyaOrig="225">
-          <v:shape id="_x0000_i1194" type="#_x0000_t75" style="width:20.25pt;height:18pt" o:ole="">
+          <v:shape id="_x0000_i1186" type="#_x0000_t75" style="width:20.25pt;height:18pt" o:ole="">
             <v:imagedata r:id="rId5" o:title=""/>
           </v:shape>
-          <w:control r:id="rId25" w:name="DefaultOcxName18" w:shapeid="_x0000_i1194"/>
+          <w:control r:id="rId24" w:name="DefaultOcxName18" w:shapeid="_x0000_i1186"/>
         </w:object>
       </w:r>
       <w:r>
@@ -1309,10 +1237,10 @@
           <w:szCs w:val="24"/>
         </w:rPr>
         <w:object w:dxaOrig="225" w:dyaOrig="225">
-          <v:shape id="_x0000_i1195" type="#_x0000_t75" style="width:20.25pt;height:18pt" o:ole="">
+          <v:shape id="_x0000_i1189" type="#_x0000_t75" style="width:20.25pt;height:18pt" o:ole="">
             <v:imagedata r:id="rId5" o:title=""/>
           </v:shape>
-          <w:control r:id="rId26" w:name="DefaultOcxName19" w:shapeid="_x0000_i1195"/>
+          <w:control r:id="rId25" w:name="DefaultOcxName19" w:shapeid="_x0000_i1189"/>
         </w:object>
       </w:r>
       <w:r>
@@ -1323,50 +1251,30 @@
         </w:rPr>
         <w:t xml:space="preserve">Create folder </w:t>
       </w:r>
-      <w:proofErr w:type="spellStart"/>
       <w:r>
         <w:rPr>
           <w:rFonts w:ascii="Courier New" w:eastAsia="Times New Roman" w:hAnsi="Courier New" w:cs="Courier New"/>
           <w:sz w:val="20"/>
           <w:szCs w:val="20"/>
         </w:rPr>
-        <w:t>budget_app_frontend</w:t>
-      </w:r>
-      <w:proofErr w:type="spellEnd"/>
+        <w:t>budget_app_frontend/</w:t>
+      </w:r>
+      <w:r>
+        <w:rPr>
+          <w:rFonts w:ascii="Times New Roman" w:eastAsia="Times New Roman" w:hAnsi="Times New Roman" w:cs="Times New Roman"/>
+          <w:sz w:val="24"/>
+          <w:szCs w:val="24"/>
+        </w:rPr>
+        <w:t xml:space="preserve"> using </w:t>
+      </w:r>
       <w:r>
         <w:rPr>
           <w:rFonts w:ascii="Courier New" w:eastAsia="Times New Roman" w:hAnsi="Courier New" w:cs="Courier New"/>
           <w:sz w:val="20"/>
           <w:szCs w:val="20"/>
         </w:rPr>
-        <w:t>/</w:t>
-      </w:r>
-      <w:r>
-        <w:rPr>
-          <w:rFonts w:ascii="Times New Roman" w:eastAsia="Times New Roman" w:hAnsi="Times New Roman" w:cs="Times New Roman"/>
-          <w:sz w:val="24"/>
-          <w:szCs w:val="24"/>
-        </w:rPr>
-        <w:t xml:space="preserve"> using </w:t>
-      </w:r>
-      <w:r>
-        <w:rPr>
-          <w:rFonts w:ascii="Courier New" w:eastAsia="Times New Roman" w:hAnsi="Courier New" w:cs="Courier New"/>
-          <w:sz w:val="20"/>
-          <w:szCs w:val="20"/>
-        </w:rPr>
-        <w:t xml:space="preserve">flutter create </w:t>
-      </w:r>
-      <w:proofErr w:type="spellStart"/>
-      <w:r>
-        <w:rPr>
-          <w:rFonts w:ascii="Courier New" w:eastAsia="Times New Roman" w:hAnsi="Courier New" w:cs="Courier New"/>
-          <w:sz w:val="20"/>
-          <w:szCs w:val="20"/>
-        </w:rPr>
-        <w:t>budget_app_frontend</w:t>
-      </w:r>
-      <w:proofErr w:type="spellEnd"/>
+        <w:t>flutter create budget_app_frontend</w:t>
+      </w:r>
       <w:r>
         <w:rPr>
           <w:rFonts w:ascii="Times New Roman" w:eastAsia="Times New Roman" w:hAnsi="Times New Roman" w:cs="Times New Roman"/>
@@ -1396,10 +1304,10 @@
           <w:szCs w:val="24"/>
         </w:rPr>
         <w:object w:dxaOrig="225" w:dyaOrig="225">
-          <v:shape id="_x0000_i1196" type="#_x0000_t75" style="width:20.25pt;height:18pt" o:ole="">
+          <v:shape id="_x0000_i1193" type="#_x0000_t75" style="width:20.25pt;height:18pt" o:ole="">
             <v:imagedata r:id="rId5" o:title=""/>
           </v:shape>
-          <w:control r:id="rId27" w:name="DefaultOcxName20" w:shapeid="_x0000_i1196"/>
+          <w:control r:id="rId26" w:name="DefaultOcxName20" w:shapeid="_x0000_i1193"/>
         </w:object>
       </w:r>
       <w:r>
@@ -1477,29 +1385,7 @@
           <w:sz w:val="27"/>
           <w:szCs w:val="27"/>
         </w:rPr>
-        <w:t xml:space="preserve"> </w:t>
-      </w:r>
-      <w:proofErr w:type="spellStart"/>
-      <w:r>
-        <w:rPr>
-          <w:rFonts w:ascii="Times New Roman" w:eastAsia="Times New Roman" w:hAnsi="Times New Roman" w:cs="Times New Roman"/>
-          <w:b/>
-          <w:bCs/>
-          <w:sz w:val="27"/>
-          <w:szCs w:val="27"/>
-        </w:rPr>
-        <w:t>GitHub</w:t>
-      </w:r>
-      <w:proofErr w:type="spellEnd"/>
-      <w:r>
-        <w:rPr>
-          <w:rFonts w:ascii="Times New Roman" w:eastAsia="Times New Roman" w:hAnsi="Times New Roman" w:cs="Times New Roman"/>
-          <w:b/>
-          <w:bCs/>
-          <w:sz w:val="27"/>
-          <w:szCs w:val="27"/>
-        </w:rPr>
-        <w:t xml:space="preserve"> Setup</w:t>
+        <w:t xml:space="preserve"> GitHub Setup</w:t>
       </w:r>
     </w:p>
     <w:p>
@@ -1522,10 +1408,10 @@
           <w:szCs w:val="24"/>
         </w:rPr>
         <w:object w:dxaOrig="225" w:dyaOrig="225">
-          <v:shape id="_x0000_i1197" type="#_x0000_t75" style="width:20.25pt;height:18pt" o:ole="">
+          <v:shape id="_x0000_i1196" type="#_x0000_t75" style="width:20.25pt;height:18pt" o:ole="">
             <v:imagedata r:id="rId5" o:title=""/>
           </v:shape>
-          <w:control r:id="rId28" w:name="DefaultOcxName21" w:shapeid="_x0000_i1197"/>
+          <w:control r:id="rId27" w:name="DefaultOcxName21" w:shapeid="_x0000_i1196"/>
         </w:object>
       </w:r>
       <w:r>
@@ -1536,7 +1422,6 @@
         </w:rPr>
         <w:t xml:space="preserve">Create </w:t>
       </w:r>
-      <w:proofErr w:type="spellStart"/>
       <w:r>
         <w:rPr>
           <w:rFonts w:ascii="Times New Roman" w:eastAsia="Times New Roman" w:hAnsi="Times New Roman" w:cs="Times New Roman"/>
@@ -1545,18 +1430,7 @@
           <w:sz w:val="24"/>
           <w:szCs w:val="24"/>
         </w:rPr>
-        <w:t>GitHub</w:t>
-      </w:r>
-      <w:proofErr w:type="spellEnd"/>
-      <w:r>
-        <w:rPr>
-          <w:rFonts w:ascii="Times New Roman" w:eastAsia="Times New Roman" w:hAnsi="Times New Roman" w:cs="Times New Roman"/>
-          <w:b/>
-          <w:bCs/>
-          <w:sz w:val="24"/>
-          <w:szCs w:val="24"/>
-        </w:rPr>
-        <w:t xml:space="preserve"> repo</w:t>
+        <w:t>GitHub repo</w:t>
       </w:r>
       <w:r>
         <w:rPr>
@@ -1566,7 +1440,6 @@
         </w:rPr>
         <w:t xml:space="preserve">: </w:t>
       </w:r>
-      <w:proofErr w:type="spellStart"/>
       <w:r>
         <w:rPr>
           <w:rFonts w:ascii="Courier New" w:eastAsia="Times New Roman" w:hAnsi="Courier New" w:cs="Courier New"/>
@@ -1575,7 +1448,6 @@
         </w:rPr>
         <w:t>budget_app_backend</w:t>
       </w:r>
-      <w:proofErr w:type="spellEnd"/>
       <w:r>
         <w:rPr>
           <w:rFonts w:ascii="Times New Roman" w:eastAsia="Times New Roman" w:hAnsi="Times New Roman" w:cs="Times New Roman"/>
@@ -1605,10 +1477,10 @@
           <w:szCs w:val="24"/>
         </w:rPr>
         <w:object w:dxaOrig="225" w:dyaOrig="225">
-          <v:shape id="_x0000_i1198" type="#_x0000_t75" style="width:20.25pt;height:18pt" o:ole="">
+          <v:shape id="_x0000_i1200" type="#_x0000_t75" style="width:20.25pt;height:18pt" o:ole="">
             <v:imagedata r:id="rId5" o:title=""/>
           </v:shape>
-          <w:control r:id="rId29" w:name="DefaultOcxName22" w:shapeid="_x0000_i1198"/>
+          <w:control r:id="rId28" w:name="DefaultOcxName22" w:shapeid="_x0000_i1200"/>
         </w:object>
       </w:r>
       <w:r>
@@ -1619,7 +1491,6 @@
         </w:rPr>
         <w:t xml:space="preserve">Create </w:t>
       </w:r>
-      <w:proofErr w:type="spellStart"/>
       <w:r>
         <w:rPr>
           <w:rFonts w:ascii="Times New Roman" w:eastAsia="Times New Roman" w:hAnsi="Times New Roman" w:cs="Times New Roman"/>
@@ -1628,18 +1499,7 @@
           <w:sz w:val="24"/>
           <w:szCs w:val="24"/>
         </w:rPr>
-        <w:t>GitHub</w:t>
-      </w:r>
-      <w:proofErr w:type="spellEnd"/>
-      <w:r>
-        <w:rPr>
-          <w:rFonts w:ascii="Times New Roman" w:eastAsia="Times New Roman" w:hAnsi="Times New Roman" w:cs="Times New Roman"/>
-          <w:b/>
-          <w:bCs/>
-          <w:sz w:val="24"/>
-          <w:szCs w:val="24"/>
-        </w:rPr>
-        <w:t xml:space="preserve"> repo</w:t>
+        <w:t>GitHub repo</w:t>
       </w:r>
       <w:r>
         <w:rPr>
@@ -1649,7 +1509,6 @@
         </w:rPr>
         <w:t xml:space="preserve">: </w:t>
       </w:r>
-      <w:proofErr w:type="spellStart"/>
       <w:r>
         <w:rPr>
           <w:rFonts w:ascii="Courier New" w:eastAsia="Times New Roman" w:hAnsi="Courier New" w:cs="Courier New"/>
@@ -1658,7 +1517,6 @@
         </w:rPr>
         <w:t>budget_app_frontend</w:t>
       </w:r>
-      <w:proofErr w:type="spellEnd"/>
       <w:r>
         <w:rPr>
           <w:rFonts w:ascii="Times New Roman" w:eastAsia="Times New Roman" w:hAnsi="Times New Roman" w:cs="Times New Roman"/>
@@ -1688,10 +1546,10 @@
           <w:szCs w:val="24"/>
         </w:rPr>
         <w:object w:dxaOrig="225" w:dyaOrig="225">
-          <v:shape id="_x0000_i1199" type="#_x0000_t75" style="width:20.25pt;height:18pt" o:ole="">
+          <v:shape id="_x0000_i1203" type="#_x0000_t75" style="width:20.25pt;height:18pt" o:ole="">
             <v:imagedata r:id="rId5" o:title=""/>
           </v:shape>
-          <w:control r:id="rId30" w:name="DefaultOcxName23" w:shapeid="_x0000_i1199"/>
+          <w:control r:id="rId29" w:name="DefaultOcxName23" w:shapeid="_x0000_i1203"/>
         </w:object>
       </w:r>
       <w:r>
@@ -1700,25 +1558,7 @@
           <w:sz w:val="24"/>
           <w:szCs w:val="24"/>
         </w:rPr>
-        <w:t xml:space="preserve">Initialize </w:t>
-      </w:r>
-      <w:proofErr w:type="spellStart"/>
-      <w:r>
-        <w:rPr>
-          <w:rFonts w:ascii="Times New Roman" w:eastAsia="Times New Roman" w:hAnsi="Times New Roman" w:cs="Times New Roman"/>
-          <w:sz w:val="24"/>
-          <w:szCs w:val="24"/>
-        </w:rPr>
-        <w:t>Git</w:t>
-      </w:r>
-      <w:proofErr w:type="spellEnd"/>
-      <w:r>
-        <w:rPr>
-          <w:rFonts w:ascii="Times New Roman" w:eastAsia="Times New Roman" w:hAnsi="Times New Roman" w:cs="Times New Roman"/>
-          <w:sz w:val="24"/>
-          <w:szCs w:val="24"/>
-        </w:rPr>
-        <w:t xml:space="preserve"> in backend folder → commit → push.</w:t>
+        <w:t>Initialize Git in backend folder → commit → push.</w:t>
       </w:r>
     </w:p>
     <w:p>
@@ -1741,10 +1581,10 @@
           <w:szCs w:val="24"/>
         </w:rPr>
         <w:object w:dxaOrig="225" w:dyaOrig="225">
-          <v:shape id="_x0000_i1200" type="#_x0000_t75" style="width:20.25pt;height:18pt" o:ole="">
+          <v:shape id="_x0000_i1278" type="#_x0000_t75" style="width:20.25pt;height:18pt" o:ole="">
             <v:imagedata r:id="rId5" o:title=""/>
           </v:shape>
-          <w:control r:id="rId31" w:name="DefaultOcxName24" w:shapeid="_x0000_i1200"/>
+          <w:control r:id="rId30" w:name="DefaultOcxName24" w:shapeid="_x0000_i1278"/>
         </w:object>
       </w:r>
       <w:r>
@@ -1753,25 +1593,7 @@
           <w:sz w:val="24"/>
           <w:szCs w:val="24"/>
         </w:rPr>
-        <w:t xml:space="preserve">Initialize </w:t>
-      </w:r>
-      <w:proofErr w:type="spellStart"/>
-      <w:r>
-        <w:rPr>
-          <w:rFonts w:ascii="Times New Roman" w:eastAsia="Times New Roman" w:hAnsi="Times New Roman" w:cs="Times New Roman"/>
-          <w:sz w:val="24"/>
-          <w:szCs w:val="24"/>
-        </w:rPr>
-        <w:t>Git</w:t>
-      </w:r>
-      <w:proofErr w:type="spellEnd"/>
-      <w:r>
-        <w:rPr>
-          <w:rFonts w:ascii="Times New Roman" w:eastAsia="Times New Roman" w:hAnsi="Times New Roman" w:cs="Times New Roman"/>
-          <w:sz w:val="24"/>
-          <w:szCs w:val="24"/>
-        </w:rPr>
-        <w:t xml:space="preserve"> in frontend folder → commit → push.</w:t>
+        <w:t>Initialize Git in frontend folder → commit → push.</w:t>
       </w:r>
     </w:p>
     <w:p>
@@ -1847,10 +1669,10 @@
           <w:szCs w:val="24"/>
         </w:rPr>
         <w:object w:dxaOrig="225" w:dyaOrig="225">
-          <v:shape id="_x0000_i1201" type="#_x0000_t75" style="width:20.25pt;height:18pt" o:ole="">
+          <v:shape id="_x0000_i1209" type="#_x0000_t75" style="width:20.25pt;height:18pt" o:ole="">
             <v:imagedata r:id="rId5" o:title=""/>
           </v:shape>
-          <w:control r:id="rId32" w:name="DefaultOcxName25" w:shapeid="_x0000_i1201"/>
+          <w:control r:id="rId31" w:name="DefaultOcxName25" w:shapeid="_x0000_i1209"/>
         </w:object>
       </w:r>
       <w:r>
@@ -1900,10 +1722,10 @@
           <w:szCs w:val="24"/>
         </w:rPr>
         <w:object w:dxaOrig="225" w:dyaOrig="225">
-          <v:shape id="_x0000_i1202" type="#_x0000_t75" style="width:20.25pt;height:18pt" o:ole="">
+          <v:shape id="_x0000_i1213" type="#_x0000_t75" style="width:20.25pt;height:18pt" o:ole="">
             <v:imagedata r:id="rId5" o:title=""/>
           </v:shape>
-          <w:control r:id="rId33" w:name="DefaultOcxName26" w:shapeid="_x0000_i1202"/>
+          <w:control r:id="rId32" w:name="DefaultOcxName26" w:shapeid="_x0000_i1213"/>
         </w:object>
       </w:r>
       <w:r>
@@ -1953,10 +1775,10 @@
           <w:szCs w:val="24"/>
         </w:rPr>
         <w:object w:dxaOrig="225" w:dyaOrig="225">
-          <v:shape id="_x0000_i1203" type="#_x0000_t75" style="width:20.25pt;height:18pt" o:ole="">
+          <v:shape id="_x0000_i1216" type="#_x0000_t75" style="width:20.25pt;height:18pt" o:ole="">
             <v:imagedata r:id="rId5" o:title=""/>
           </v:shape>
-          <w:control r:id="rId34" w:name="DefaultOcxName27" w:shapeid="_x0000_i1203"/>
+          <w:control r:id="rId33" w:name="DefaultOcxName27" w:shapeid="_x0000_i1216"/>
         </w:object>
       </w:r>
       <w:r>
@@ -2011,18 +1833,8 @@
           <w:sz w:val="24"/>
           <w:szCs w:val="24"/>
         </w:rPr>
-        <w:t xml:space="preserve"> By the end of Day 1, you should have</w:t>
-      </w:r>
-      <w:proofErr w:type="gramStart"/>
-      <w:r>
-        <w:rPr>
-          <w:rFonts w:ascii="Times New Roman" w:eastAsia="Times New Roman" w:hAnsi="Times New Roman" w:cs="Times New Roman"/>
-          <w:sz w:val="24"/>
-          <w:szCs w:val="24"/>
-        </w:rPr>
-        <w:t>:</w:t>
-      </w:r>
-      <w:proofErr w:type="gramEnd"/>
+        <w:t xml:space="preserve"> By the end of Day 1, you should have:</w:t>
+      </w:r>
       <w:r>
         <w:rPr>
           <w:rFonts w:ascii="Times New Roman" w:eastAsia="Times New Roman" w:hAnsi="Times New Roman" w:cs="Times New Roman"/>
@@ -2069,25 +1881,7 @@
           <w:sz w:val="24"/>
           <w:szCs w:val="24"/>
         </w:rPr>
-        <w:t xml:space="preserve"> </w:t>
-      </w:r>
-      <w:proofErr w:type="gramStart"/>
-      <w:r>
-        <w:rPr>
-          <w:rFonts w:ascii="Times New Roman" w:eastAsia="Times New Roman" w:hAnsi="Times New Roman" w:cs="Times New Roman"/>
-          <w:sz w:val="24"/>
-          <w:szCs w:val="24"/>
-        </w:rPr>
-        <w:t>A</w:t>
-      </w:r>
-      <w:proofErr w:type="gramEnd"/>
-      <w:r>
-        <w:rPr>
-          <w:rFonts w:ascii="Times New Roman" w:eastAsia="Times New Roman" w:hAnsi="Times New Roman" w:cs="Times New Roman"/>
-          <w:sz w:val="24"/>
-          <w:szCs w:val="24"/>
-        </w:rPr>
-        <w:t xml:space="preserve"> default Flutter app running.</w:t>
+        <w:t xml:space="preserve"> A default Flutter app running.</w:t>
       </w:r>
       <w:r>
         <w:rPr>
@@ -2111,43 +1905,7 @@
           <w:sz w:val="24"/>
           <w:szCs w:val="24"/>
         </w:rPr>
-        <w:t xml:space="preserve"> </w:t>
-      </w:r>
-      <w:proofErr w:type="gramStart"/>
-      <w:r>
-        <w:rPr>
-          <w:rFonts w:ascii="Times New Roman" w:eastAsia="Times New Roman" w:hAnsi="Times New Roman" w:cs="Times New Roman"/>
-          <w:sz w:val="24"/>
-          <w:szCs w:val="24"/>
-        </w:rPr>
-        <w:t>Both</w:t>
-      </w:r>
-      <w:proofErr w:type="gramEnd"/>
-      <w:r>
-        <w:rPr>
-          <w:rFonts w:ascii="Times New Roman" w:eastAsia="Times New Roman" w:hAnsi="Times New Roman" w:cs="Times New Roman"/>
-          <w:sz w:val="24"/>
-          <w:szCs w:val="24"/>
-        </w:rPr>
-        <w:t xml:space="preserve"> projects uploaded to </w:t>
-      </w:r>
-      <w:proofErr w:type="spellStart"/>
-      <w:r>
-        <w:rPr>
-          <w:rFonts w:ascii="Times New Roman" w:eastAsia="Times New Roman" w:hAnsi="Times New Roman" w:cs="Times New Roman"/>
-          <w:sz w:val="24"/>
-          <w:szCs w:val="24"/>
-        </w:rPr>
-        <w:t>GitHub</w:t>
-      </w:r>
-      <w:proofErr w:type="spellEnd"/>
-      <w:r>
-        <w:rPr>
-          <w:rFonts w:ascii="Times New Roman" w:eastAsia="Times New Roman" w:hAnsi="Times New Roman" w:cs="Times New Roman"/>
-          <w:sz w:val="24"/>
-          <w:szCs w:val="24"/>
-        </w:rPr>
-        <w:t>.</w:t>
+        <w:t xml:space="preserve"> Both projects uploaded to GitHub.</w:t>
       </w:r>
       <w:r>
         <w:rPr>
@@ -2171,25 +1929,7 @@
           <w:sz w:val="24"/>
           <w:szCs w:val="24"/>
         </w:rPr>
-        <w:t xml:space="preserve"> </w:t>
-      </w:r>
-      <w:proofErr w:type="gramStart"/>
-      <w:r>
-        <w:rPr>
-          <w:rFonts w:ascii="Times New Roman" w:eastAsia="Times New Roman" w:hAnsi="Times New Roman" w:cs="Times New Roman"/>
-          <w:sz w:val="24"/>
-          <w:szCs w:val="24"/>
-        </w:rPr>
-        <w:t>Your</w:t>
-      </w:r>
-      <w:proofErr w:type="gramEnd"/>
-      <w:r>
-        <w:rPr>
-          <w:rFonts w:ascii="Times New Roman" w:eastAsia="Times New Roman" w:hAnsi="Times New Roman" w:cs="Times New Roman"/>
-          <w:sz w:val="24"/>
-          <w:szCs w:val="24"/>
-        </w:rPr>
-        <w:t xml:space="preserve"> journal updated with progress + reflections.</w:t>
+        <w:t xml:space="preserve"> Your journal updated with progress + reflections.</w:t>
       </w:r>
     </w:p>
     <w:p>
@@ -2247,8 +1987,6 @@
       <w:r>
         <w:t xml:space="preserve"> Goal</w:t>
       </w:r>
-      <w:bookmarkStart w:id="1" w:name="_GoBack"/>
-      <w:bookmarkEnd w:id="1"/>
     </w:p>
     <w:p>
       <w:pPr>
@@ -2270,7 +2008,7 @@
     <w:p>
       <w:r>
         <w:pict>
-          <v:rect id="_x0000_i1204" style="width:0;height:1.5pt" o:hralign="center" o:hrstd="t" o:hr="t" fillcolor="#a0a0a0" stroked="f"/>
+          <v:rect id="_x0000_i1088" style="width:0;height:1.5pt" o:hralign="center" o:hrstd="t" o:hr="t" fillcolor="#a0a0a0" stroked="f"/>
         </w:pict>
       </w:r>
     </w:p>
@@ -2298,10 +2036,10 @@
       </w:pPr>
       <w:r>
         <w:object w:dxaOrig="225" w:dyaOrig="225">
-          <v:shape id="_x0000_i1268" type="#_x0000_t75" style="width:20.25pt;height:18pt" o:ole="">
-            <v:imagedata r:id="rId12" o:title=""/>
+          <v:shape id="_x0000_i1279" type="#_x0000_t75" style="width:20.25pt;height:18pt" o:ole="">
+            <v:imagedata r:id="rId5" o:title=""/>
           </v:shape>
-          <w:control r:id="rId35" w:name="DefaultOcxName29" w:shapeid="_x0000_i1268"/>
+          <w:control r:id="rId34" w:name="DefaultOcxName29" w:shapeid="_x0000_i1279"/>
         </w:object>
       </w:r>
       <w:r>
@@ -2314,15 +2052,7 @@
         <w:t>models</w:t>
       </w:r>
       <w:r>
-        <w:t xml:space="preserve"> with </w:t>
-      </w:r>
-      <w:proofErr w:type="spellStart"/>
-      <w:r>
-        <w:t>SQLAlchemy</w:t>
-      </w:r>
-      <w:proofErr w:type="spellEnd"/>
-      <w:r>
-        <w:t>:</w:t>
+        <w:t xml:space="preserve"> with SQLAlchemy:</w:t>
       </w:r>
     </w:p>
     <w:p>
@@ -2340,13 +2070,8 @@
         <w:t>User</w:t>
       </w:r>
       <w:r>
-        <w:t xml:space="preserve"> → id, email, </w:t>
-      </w:r>
-      <w:proofErr w:type="spellStart"/>
-      <w:r>
-        <w:t>password_hash</w:t>
-      </w:r>
-      <w:proofErr w:type="spellEnd"/>
+        <w:t xml:space="preserve"> → id, email, password_hash</w:t>
+      </w:r>
     </w:p>
     <w:p>
       <w:pPr>
@@ -2381,23 +2106,7 @@
         <w:t>Transaction</w:t>
       </w:r>
       <w:r>
-        <w:t xml:space="preserve"> → id, </w:t>
-      </w:r>
-      <w:proofErr w:type="spellStart"/>
-      <w:r>
-        <w:t>user_id</w:t>
-      </w:r>
-      <w:proofErr w:type="spellEnd"/>
-      <w:r>
-        <w:t xml:space="preserve">, amount, type, </w:t>
-      </w:r>
-      <w:proofErr w:type="spellStart"/>
-      <w:r>
-        <w:t>category_id</w:t>
-      </w:r>
-      <w:proofErr w:type="spellEnd"/>
-      <w:r>
-        <w:t>, date, note</w:t>
+        <w:t xml:space="preserve"> → id, user_id, amount, type, category_id, date, note</w:t>
       </w:r>
     </w:p>
     <w:p>
@@ -2410,10 +2119,10 @@
       </w:pPr>
       <w:r>
         <w:object w:dxaOrig="225" w:dyaOrig="225">
-          <v:shape id="_x0000_i1267" type="#_x0000_t75" style="width:20.25pt;height:18pt" o:ole="">
-            <v:imagedata r:id="rId12" o:title=""/>
+          <v:shape id="_x0000_i1280" type="#_x0000_t75" style="width:20.25pt;height:18pt" o:ole="">
+            <v:imagedata r:id="rId5" o:title=""/>
           </v:shape>
-          <w:control r:id="rId36" w:name="DefaultOcxName110" w:shapeid="_x0000_i1267"/>
+          <w:control r:id="rId35" w:name="DefaultOcxName110" w:shapeid="_x0000_i1280"/>
         </w:object>
       </w:r>
       <w:r>
@@ -2448,10 +2157,10 @@
       </w:pPr>
       <w:r>
         <w:object w:dxaOrig="225" w:dyaOrig="225">
-          <v:shape id="_x0000_i1266" type="#_x0000_t75" style="width:20.25pt;height:18pt" o:ole="">
-            <v:imagedata r:id="rId12" o:title=""/>
+          <v:shape id="_x0000_i1281" type="#_x0000_t75" style="width:20.25pt;height:18pt" o:ole="">
+            <v:imagedata r:id="rId5" o:title=""/>
           </v:shape>
-          <w:control r:id="rId37" w:name="DefaultOcxName28" w:shapeid="_x0000_i1266"/>
+          <w:control r:id="rId36" w:name="DefaultOcxName28" w:shapeid="_x0000_i1281"/>
         </w:object>
       </w:r>
       <w:r>
@@ -2472,11 +2181,17 @@
         </w:rPr>
         <w:t>SQLite database</w:t>
       </w:r>
+      <w:r>
+        <w:rPr>
+          <w:rStyle w:val="Strong"/>
+        </w:rPr>
+        <w:t xml:space="preserve"> - Simple</w:t>
+      </w:r>
     </w:p>
     <w:p>
       <w:r>
         <w:pict>
-          <v:rect id="_x0000_i1205" style="width:0;height:1.5pt" o:hralign="center" o:hrstd="t" o:hr="t" fillcolor="#a0a0a0" stroked="f"/>
+          <v:rect id="_x0000_i1095" style="width:0;height:1.5pt" o:hralign="center" o:hrstd="t" o:hr="t" fillcolor="#a0a0a0" stroked="f"/>
         </w:pict>
       </w:r>
     </w:p>
@@ -2504,10 +2219,10 @@
       </w:pPr>
       <w:r>
         <w:object w:dxaOrig="225" w:dyaOrig="225">
-          <v:shape id="_x0000_i1265" type="#_x0000_t75" style="width:20.25pt;height:18pt" o:ole="">
-            <v:imagedata r:id="rId12" o:title=""/>
+          <v:shape id="_x0000_i1282" type="#_x0000_t75" style="width:20.25pt;height:18pt" o:ole="">
+            <v:imagedata r:id="rId5" o:title=""/>
           </v:shape>
-          <w:control r:id="rId38" w:name="DefaultOcxName31" w:shapeid="_x0000_i1265"/>
+          <w:control r:id="rId37" w:name="DefaultOcxName31" w:shapeid="_x0000_i1282"/>
         </w:object>
       </w:r>
       <w:r>
@@ -2530,10 +2245,10 @@
       </w:pPr>
       <w:r>
         <w:object w:dxaOrig="225" w:dyaOrig="225">
-          <v:shape id="_x0000_i1264" type="#_x0000_t75" style="width:20.25pt;height:18pt" o:ole="">
-            <v:imagedata r:id="rId12" o:title=""/>
+          <v:shape id="_x0000_i1283" type="#_x0000_t75" style="width:20.25pt;height:18pt" o:ole="">
+            <v:imagedata r:id="rId5" o:title=""/>
           </v:shape>
-          <w:control r:id="rId39" w:name="DefaultOcxName41" w:shapeid="_x0000_i1264"/>
+          <w:control r:id="rId38" w:name="DefaultOcxName41" w:shapeid="_x0000_i1283"/>
         </w:object>
       </w:r>
       <w:r>
@@ -2552,21 +2267,7 @@
         <w:rPr>
           <w:rStyle w:val="HTMLCode"/>
         </w:rPr>
-        <w:t>POST /</w:t>
-      </w:r>
-      <w:proofErr w:type="spellStart"/>
-      <w:r>
-        <w:rPr>
-          <w:rStyle w:val="HTMLCode"/>
-        </w:rPr>
-        <w:t>auth</w:t>
-      </w:r>
-      <w:proofErr w:type="spellEnd"/>
-      <w:r>
-        <w:rPr>
-          <w:rStyle w:val="HTMLCode"/>
-        </w:rPr>
-        <w:t>/signup</w:t>
+        <w:t>POST /auth/signup</w:t>
       </w:r>
       <w:r>
         <w:t>)</w:t>
@@ -2582,10 +2283,10 @@
       </w:pPr>
       <w:r>
         <w:object w:dxaOrig="225" w:dyaOrig="225">
-          <v:shape id="_x0000_i1263" type="#_x0000_t75" style="width:20.25pt;height:18pt" o:ole="">
-            <v:imagedata r:id="rId12" o:title=""/>
+          <v:shape id="_x0000_i1284" type="#_x0000_t75" style="width:20.25pt;height:18pt" o:ole="">
+            <v:imagedata r:id="rId5" o:title=""/>
           </v:shape>
-          <w:control r:id="rId40" w:name="DefaultOcxName51" w:shapeid="_x0000_i1263"/>
+          <w:control r:id="rId39" w:name="DefaultOcxName51" w:shapeid="_x0000_i1284"/>
         </w:object>
       </w:r>
       <w:r>
@@ -2604,26 +2305,13 @@
         <w:rPr>
           <w:rStyle w:val="HTMLCode"/>
         </w:rPr>
-        <w:t>POST /</w:t>
-      </w:r>
-      <w:proofErr w:type="spellStart"/>
-      <w:r>
-        <w:rPr>
-          <w:rStyle w:val="HTMLCode"/>
-        </w:rPr>
-        <w:t>auth</w:t>
-      </w:r>
-      <w:proofErr w:type="spellEnd"/>
-      <w:r>
-        <w:rPr>
-          <w:rStyle w:val="HTMLCode"/>
-        </w:rPr>
-        <w:t>/login</w:t>
+        <w:t>POST /auth/login</w:t>
       </w:r>
       <w:r>
         <w:t>)</w:t>
       </w:r>
     </w:p>
+    <w:bookmarkStart w:id="1" w:name="_GoBack"/>
     <w:p>
       <w:pPr>
         <w:pStyle w:val="NormalWeb"/>
@@ -2634,12 +2322,13 @@
       </w:pPr>
       <w:r>
         <w:object w:dxaOrig="225" w:dyaOrig="225">
-          <v:shape id="_x0000_i1262" type="#_x0000_t75" style="width:20.25pt;height:18pt" o:ole="">
-            <v:imagedata r:id="rId12" o:title=""/>
+          <v:shape id="_x0000_i1285" type="#_x0000_t75" style="width:20.25pt;height:18pt" o:ole="">
+            <v:imagedata r:id="rId5" o:title=""/>
           </v:shape>
-          <w:control r:id="rId41" w:name="DefaultOcxName61" w:shapeid="_x0000_i1262"/>
+          <w:control r:id="rId40" w:name="DefaultOcxName61" w:shapeid="_x0000_i1285"/>
         </w:object>
       </w:r>
+      <w:bookmarkEnd w:id="1"/>
       <w:r>
         <w:t xml:space="preserve">Return </w:t>
       </w:r>
@@ -2656,7 +2345,7 @@
     <w:p>
       <w:r>
         <w:pict>
-          <v:rect id="_x0000_i1206" style="width:0;height:1.5pt" o:hralign="center" o:hrstd="t" o:hr="t" fillcolor="#a0a0a0" stroked="f"/>
+          <v:rect id="_x0000_i1104" style="width:0;height:1.5pt" o:hralign="center" o:hrstd="t" o:hr="t" fillcolor="#a0a0a0" stroked="f"/>
         </w:pict>
       </w:r>
     </w:p>
@@ -2684,10 +2373,10 @@
       </w:pPr>
       <w:r>
         <w:object w:dxaOrig="225" w:dyaOrig="225">
-          <v:shape id="_x0000_i1261" type="#_x0000_t75" style="width:20.25pt;height:18pt" o:ole="">
-            <v:imagedata r:id="rId12" o:title=""/>
+          <v:shape id="_x0000_i1244" type="#_x0000_t75" style="width:20.25pt;height:18pt" o:ole="">
+            <v:imagedata r:id="rId41" o:title=""/>
           </v:shape>
-          <w:control r:id="rId42" w:name="DefaultOcxName71" w:shapeid="_x0000_i1261"/>
+          <w:control r:id="rId42" w:name="DefaultOcxName71" w:shapeid="_x0000_i1244"/>
         </w:object>
       </w:r>
       <w:r>
@@ -2713,10 +2402,10 @@
       </w:pPr>
       <w:r>
         <w:object w:dxaOrig="225" w:dyaOrig="225">
-          <v:shape id="_x0000_i1260" type="#_x0000_t75" style="width:20.25pt;height:18pt" o:ole="">
-            <v:imagedata r:id="rId12" o:title=""/>
+          <v:shape id="_x0000_i1248" type="#_x0000_t75" style="width:20.25pt;height:18pt" o:ole="">
+            <v:imagedata r:id="rId41" o:title=""/>
           </v:shape>
-          <w:control r:id="rId43" w:name="DefaultOcxName81" w:shapeid="_x0000_i1260"/>
+          <w:control r:id="rId43" w:name="DefaultOcxName81" w:shapeid="_x0000_i1248"/>
         </w:object>
       </w:r>
       <w:r>
@@ -2742,10 +2431,10 @@
       </w:pPr>
       <w:r>
         <w:object w:dxaOrig="225" w:dyaOrig="225">
-          <v:shape id="_x0000_i1259" type="#_x0000_t75" style="width:20.25pt;height:18pt" o:ole="">
-            <v:imagedata r:id="rId12" o:title=""/>
+          <v:shape id="_x0000_i1251" type="#_x0000_t75" style="width:20.25pt;height:18pt" o:ole="">
+            <v:imagedata r:id="rId41" o:title=""/>
           </v:shape>
-          <w:control r:id="rId44" w:name="DefaultOcxName91" w:shapeid="_x0000_i1259"/>
+          <w:control r:id="rId44" w:name="DefaultOcxName91" w:shapeid="_x0000_i1251"/>
         </w:object>
       </w:r>
       <w:r>
@@ -2764,7 +2453,7 @@
     <w:p>
       <w:r>
         <w:pict>
-          <v:rect id="_x0000_i1207" style="width:0;height:1.5pt" o:hralign="center" o:hrstd="t" o:hr="t" fillcolor="#a0a0a0" stroked="f"/>
+          <v:rect id="_x0000_i1111" style="width:0;height:1.5pt" o:hralign="center" o:hrstd="t" o:hr="t" fillcolor="#a0a0a0" stroked="f"/>
         </w:pict>
       </w:r>
     </w:p>
@@ -2793,34 +2482,30 @@
       <w:r>
         <w:lastRenderedPageBreak/>
         <w:object w:dxaOrig="225" w:dyaOrig="225">
-          <v:shape id="_x0000_i1258" type="#_x0000_t75" style="width:20.25pt;height:18pt" o:ole="">
-            <v:imagedata r:id="rId12" o:title=""/>
+          <v:shape id="_x0000_i1254" type="#_x0000_t75" style="width:20.25pt;height:18pt" o:ole="">
+            <v:imagedata r:id="rId41" o:title=""/>
           </v:shape>
-          <w:control r:id="rId45" w:name="DefaultOcxName101" w:shapeid="_x0000_i1258"/>
+          <w:control r:id="rId45" w:name="DefaultOcxName101" w:shapeid="_x0000_i1254"/>
         </w:object>
       </w:r>
       <w:r>
         <w:t xml:space="preserve">Install </w:t>
       </w:r>
-      <w:proofErr w:type="spellStart"/>
       <w:r>
         <w:rPr>
           <w:rStyle w:val="Strong"/>
         </w:rPr>
         <w:t>Flasgger</w:t>
       </w:r>
-      <w:proofErr w:type="spellEnd"/>
       <w:r>
         <w:t xml:space="preserve"> (or switch to </w:t>
       </w:r>
-      <w:proofErr w:type="spellStart"/>
       <w:r>
         <w:rPr>
           <w:rStyle w:val="Strong"/>
         </w:rPr>
         <w:t>FastAPI</w:t>
       </w:r>
-      <w:proofErr w:type="spellEnd"/>
       <w:r>
         <w:t xml:space="preserve"> if preferred)</w:t>
       </w:r>
@@ -2835,10 +2520,10 @@
       </w:pPr>
       <w:r>
         <w:object w:dxaOrig="225" w:dyaOrig="225">
-          <v:shape id="_x0000_i1257" type="#_x0000_t75" style="width:20.25pt;height:18pt" o:ole="">
-            <v:imagedata r:id="rId12" o:title=""/>
+          <v:shape id="_x0000_i1258" type="#_x0000_t75" style="width:20.25pt;height:18pt" o:ole="">
+            <v:imagedata r:id="rId41" o:title=""/>
           </v:shape>
-          <w:control r:id="rId46" w:name="DefaultOcxName111" w:shapeid="_x0000_i1257"/>
+          <w:control r:id="rId46" w:name="DefaultOcxName111" w:shapeid="_x0000_i1258"/>
         </w:object>
       </w:r>
       <w:r>
@@ -2848,21 +2533,7 @@
         <w:rPr>
           <w:rStyle w:val="Strong"/>
         </w:rPr>
-        <w:t>Swagger/</w:t>
-      </w:r>
-      <w:proofErr w:type="spellStart"/>
-      <w:r>
-        <w:rPr>
-          <w:rStyle w:val="Strong"/>
-        </w:rPr>
-        <w:t>OpenAPI</w:t>
-      </w:r>
-      <w:proofErr w:type="spellEnd"/>
-      <w:r>
-        <w:rPr>
-          <w:rStyle w:val="Strong"/>
-        </w:rPr>
-        <w:t xml:space="preserve"> docs</w:t>
+        <w:t>Swagger/OpenAPI docs</w:t>
       </w:r>
       <w:r>
         <w:t xml:space="preserve"> for:</w:t>
@@ -2907,7 +2578,7 @@
     <w:p>
       <w:r>
         <w:pict>
-          <v:rect id="_x0000_i1208" style="width:0;height:1.5pt" o:hralign="center" o:hrstd="t" o:hr="t" fillcolor="#a0a0a0" stroked="f"/>
+          <v:rect id="_x0000_i1116" style="width:0;height:1.5pt" o:hralign="center" o:hrstd="t" o:hr="t" fillcolor="#a0a0a0" stroked="f"/>
         </w:pict>
       </w:r>
     </w:p>
@@ -2929,10 +2600,10 @@
       </w:pPr>
       <w:r>
         <w:object w:dxaOrig="225" w:dyaOrig="225">
-          <v:shape id="_x0000_i1256" type="#_x0000_t75" style="width:20.25pt;height:18pt" o:ole="">
-            <v:imagedata r:id="rId12" o:title=""/>
+          <v:shape id="_x0000_i1261" type="#_x0000_t75" style="width:20.25pt;height:18pt" o:ole="">
+            <v:imagedata r:id="rId41" o:title=""/>
           </v:shape>
-          <w:control r:id="rId47" w:name="DefaultOcxName121" w:shapeid="_x0000_i1256"/>
+          <w:control r:id="rId47" w:name="DefaultOcxName121" w:shapeid="_x0000_i1261"/>
         </w:object>
       </w:r>
       <w:r>
@@ -2958,10 +2629,10 @@
       </w:pPr>
       <w:r>
         <w:object w:dxaOrig="225" w:dyaOrig="225">
-          <v:shape id="_x0000_i1255" type="#_x0000_t75" style="width:20.25pt;height:18pt" o:ole="">
-            <v:imagedata r:id="rId12" o:title=""/>
+          <v:shape id="_x0000_i1265" type="#_x0000_t75" style="width:20.25pt;height:18pt" o:ole="">
+            <v:imagedata r:id="rId41" o:title=""/>
           </v:shape>
-          <w:control r:id="rId48" w:name="DefaultOcxName131" w:shapeid="_x0000_i1255"/>
+          <w:control r:id="rId48" w:name="DefaultOcxName131" w:shapeid="_x0000_i1265"/>
         </w:object>
       </w:r>
       <w:r>
@@ -2984,10 +2655,10 @@
       </w:pPr>
       <w:r>
         <w:object w:dxaOrig="225" w:dyaOrig="225">
-          <v:shape id="_x0000_i1254" type="#_x0000_t75" style="width:20.25pt;height:18pt" o:ole="">
-            <v:imagedata r:id="rId12" o:title=""/>
+          <v:shape id="_x0000_i1268" type="#_x0000_t75" style="width:20.25pt;height:18pt" o:ole="">
+            <v:imagedata r:id="rId41" o:title=""/>
           </v:shape>
-          <w:control r:id="rId49" w:name="DefaultOcxName141" w:shapeid="_x0000_i1254"/>
+          <w:control r:id="rId49" w:name="DefaultOcxName141" w:shapeid="_x0000_i1268"/>
         </w:object>
       </w:r>
       <w:r>
@@ -3012,7 +2683,7 @@
     <w:p>
       <w:r>
         <w:pict>
-          <v:rect id="_x0000_i1209" style="width:0;height:1.5pt" o:hralign="center" o:hrstd="t" o:hr="t" fillcolor="#a0a0a0" stroked="f"/>
+          <v:rect id="_x0000_i1123" style="width:0;height:1.5pt" o:hralign="center" o:hrstd="t" o:hr="t" fillcolor="#a0a0a0" stroked="f"/>
         </w:pict>
       </w:r>
     </w:p>
@@ -3040,10 +2711,10 @@
       </w:pPr>
       <w:r>
         <w:object w:dxaOrig="225" w:dyaOrig="225">
-          <v:shape id="_x0000_i1253" type="#_x0000_t75" style="width:20.25pt;height:18pt" o:ole="">
-            <v:imagedata r:id="rId12" o:title=""/>
+          <v:shape id="_x0000_i1271" type="#_x0000_t75" style="width:20.25pt;height:18pt" o:ole="">
+            <v:imagedata r:id="rId41" o:title=""/>
           </v:shape>
-          <w:control r:id="rId50" w:name="DefaultOcxName151" w:shapeid="_x0000_i1253"/>
+          <w:control r:id="rId50" w:name="DefaultOcxName151" w:shapeid="_x0000_i1271"/>
         </w:object>
       </w:r>
       <w:r>
@@ -3069,10 +2740,10 @@
       </w:pPr>
       <w:r>
         <w:object w:dxaOrig="225" w:dyaOrig="225">
-          <v:shape id="_x0000_i1252" type="#_x0000_t75" style="width:20.25pt;height:18pt" o:ole="">
-            <v:imagedata r:id="rId12" o:title=""/>
+          <v:shape id="_x0000_i1275" type="#_x0000_t75" style="width:20.25pt;height:18pt" o:ole="">
+            <v:imagedata r:id="rId41" o:title=""/>
           </v:shape>
-          <w:control r:id="rId51" w:name="DefaultOcxName161" w:shapeid="_x0000_i1252"/>
+          <w:control r:id="rId51" w:name="DefaultOcxName161" w:shapeid="_x0000_i1275"/>
         </w:object>
       </w:r>
       <w:r>
@@ -3106,7 +2777,7 @@
     <w:p>
       <w:r>
         <w:pict>
-          <v:rect id="_x0000_i1210" style="width:0;height:1.5pt" o:hralign="center" o:hrstd="t" o:hr="t" fillcolor="#a0a0a0" stroked="f"/>
+          <v:rect id="_x0000_i1128" style="width:0;height:1.5pt" o:hralign="center" o:hrstd="t" o:hr="t" fillcolor="#a0a0a0" stroked="f"/>
         </w:pict>
       </w:r>
     </w:p>
@@ -3121,15 +2792,7 @@
         <w:t>👉</w:t>
       </w:r>
       <w:r>
-        <w:t xml:space="preserve"> </w:t>
-      </w:r>
-      <w:proofErr w:type="gramStart"/>
-      <w:r>
-        <w:t>By</w:t>
-      </w:r>
-      <w:proofErr w:type="gramEnd"/>
-      <w:r>
-        <w:t xml:space="preserve"> the end of Day 2, you should have:</w:t>
+        <w:t xml:space="preserve"> By the end of Day 2, you should have:</w:t>
       </w:r>
     </w:p>
     <w:p>
@@ -3183,15 +2846,7 @@
         <w:t>✔</w:t>
       </w:r>
       <w:r>
-        <w:t xml:space="preserve"> API documented (Swagger/</w:t>
-      </w:r>
-      <w:proofErr w:type="spellStart"/>
-      <w:r>
-        <w:t>OpenAPI</w:t>
-      </w:r>
-      <w:proofErr w:type="spellEnd"/>
-      <w:r>
-        <w:t>)</w:t>
+        <w:t xml:space="preserve"> API documented (Swagger/OpenAPI)</w:t>
       </w:r>
     </w:p>
     <w:p>

</xml_diff>